<commit_message>
Ispravljen je 'SSU Oporavak izgubljene sifre.docx'
Change-Id: I8acc46791a12016fe50d902191cb4ec0697e26ca
</commit_message>
<xml_diff>
--- a/Dokumentacija/Faza 2 - SSU i Prototip/SSU/Imposters_Inc_Codenames_Online_SSU_Stranica_za_oporavak_izgubljene_sifre_v1_0.docx
+++ b/Dokumentacija/Faza 2 - SSU i Prototip/SSU/Imposters_Inc_Codenames_Online_SSU_Stranica_za_oporavak_izgubljene_sifre_v1_0.docx
@@ -3130,7 +3130,19 @@
         <w:rPr>
           <w:lang w:val="sr-Latn-RS"/>
         </w:rPr>
-        <w:t>U ovom odeljku se opisuju glavni uspešni scenario (niz akcija) interakcije korisnika sa aplikacijom</w:t>
+        <w:t>U ovom odeljku se opisu</w:t>
+      </w:r>
+      <w:r>
+        <w:rPr>
+          <w:lang w:val="sr-Latn-RS"/>
+        </w:rPr>
+        <w:t>je</w:t>
+      </w:r>
+      <w:r>
+        <w:rPr>
+          <w:lang w:val="sr-Latn-RS"/>
+        </w:rPr>
+        <w:t xml:space="preserve"> glavni uspešni scenario (niz akcija) interakcije korisnika sa aplikacijom</w:t>
       </w:r>
     </w:p>
     <w:p>
@@ -3272,31 +3284,7 @@
       </w:r>
       <w:proofErr w:type="spellEnd"/>
       <w:r>
-        <w:t xml:space="preserve"> (header tag) </w:t>
-      </w:r>
-      <w:proofErr w:type="spellStart"/>
-      <w:r>
-        <w:t>i</w:t>
-      </w:r>
-      <w:proofErr w:type="spellEnd"/>
-      <w:r>
-        <w:t xml:space="preserve"> </w:t>
-      </w:r>
-      <w:proofErr w:type="spellStart"/>
-      <w:r>
-        <w:t>podnožje</w:t>
-      </w:r>
-      <w:proofErr w:type="spellEnd"/>
-      <w:r>
-        <w:t xml:space="preserve"> (footer tag) </w:t>
-      </w:r>
-      <w:proofErr w:type="spellStart"/>
-      <w:r>
-        <w:t>stranice</w:t>
-      </w:r>
-      <w:proofErr w:type="spellEnd"/>
-      <w:r>
-        <w:t>; polj</w:t>
+        <w:t xml:space="preserve"> (header tag); polj</w:t>
       </w:r>
       <w:r>
         <w:t>e</w:t>
@@ -3366,11 +3354,9 @@
       <w:r>
         <w:t xml:space="preserve"> “</w:t>
       </w:r>
-      <w:proofErr w:type="spellStart"/>
-      <w:r>
-        <w:t>Pošalji</w:t>
-      </w:r>
-      <w:proofErr w:type="spellEnd"/>
+      <w:r>
+        <w:t>Send</w:t>
+      </w:r>
       <w:r>
         <w:t xml:space="preserve">”. </w:t>
       </w:r>
@@ -3484,11 +3470,9 @@
       <w:r>
         <w:t xml:space="preserve"> “</w:t>
       </w:r>
-      <w:proofErr w:type="spellStart"/>
-      <w:r>
-        <w:t>Pošalji</w:t>
-      </w:r>
-      <w:proofErr w:type="spellEnd"/>
+      <w:r>
+        <w:t>Send</w:t>
+      </w:r>
       <w:r>
         <w:t>”.</w:t>
       </w:r>
@@ -3507,136 +3491,133 @@
       </w:pPr>
       <w:proofErr w:type="spellStart"/>
       <w:r>
+        <w:t>Sistem</w:t>
+      </w:r>
+      <w:proofErr w:type="spellEnd"/>
+      <w:r>
+        <w:t xml:space="preserve"> </w:t>
+      </w:r>
+      <w:proofErr w:type="spellStart"/>
+      <w:r>
+        <w:t>šalje</w:t>
+      </w:r>
+      <w:proofErr w:type="spellEnd"/>
+      <w:r>
+        <w:t xml:space="preserve"> </w:t>
+      </w:r>
+      <w:proofErr w:type="spellStart"/>
+      <w:r>
+        <w:t>poruku</w:t>
+      </w:r>
+      <w:proofErr w:type="spellEnd"/>
+      <w:r>
+        <w:t xml:space="preserve"> </w:t>
+      </w:r>
+      <w:proofErr w:type="spellStart"/>
+      <w:r>
+        <w:t>na</w:t>
+      </w:r>
+      <w:proofErr w:type="spellEnd"/>
+      <w:r>
+        <w:t xml:space="preserve"> e-mail </w:t>
+      </w:r>
+      <w:proofErr w:type="spellStart"/>
+      <w:r>
+        <w:t>adresu</w:t>
+      </w:r>
+      <w:proofErr w:type="spellEnd"/>
+      <w:r>
+        <w:t xml:space="preserve"> </w:t>
+      </w:r>
+      <w:proofErr w:type="spellStart"/>
+      <w:r>
+        <w:t>vezanu</w:t>
+      </w:r>
+      <w:proofErr w:type="spellEnd"/>
+      <w:r>
+        <w:t xml:space="preserve"> za </w:t>
+      </w:r>
+      <w:proofErr w:type="spellStart"/>
+      <w:r>
+        <w:t>uneto</w:t>
+      </w:r>
+      <w:proofErr w:type="spellEnd"/>
+      <w:r>
+        <w:t xml:space="preserve"> </w:t>
+      </w:r>
+      <w:proofErr w:type="spellStart"/>
+      <w:r>
+        <w:t>korisničko</w:t>
+      </w:r>
+      <w:proofErr w:type="spellEnd"/>
+      <w:r>
+        <w:t xml:space="preserve"> </w:t>
+      </w:r>
+      <w:proofErr w:type="spellStart"/>
+      <w:r>
+        <w:t>ime</w:t>
+      </w:r>
+      <w:proofErr w:type="spellEnd"/>
+      <w:r>
+        <w:t xml:space="preserve">, u </w:t>
+      </w:r>
+      <w:proofErr w:type="spellStart"/>
+      <w:r>
+        <w:t>kojoj</w:t>
+      </w:r>
+      <w:proofErr w:type="spellEnd"/>
+      <w:r>
+        <w:t xml:space="preserve"> se </w:t>
+      </w:r>
+      <w:proofErr w:type="spellStart"/>
+      <w:r>
+        <w:t>nalazi</w:t>
+      </w:r>
+      <w:proofErr w:type="spellEnd"/>
+      <w:r>
+        <w:t xml:space="preserve"> link </w:t>
+      </w:r>
+      <w:proofErr w:type="spellStart"/>
+      <w:r>
+        <w:t>i</w:t>
+      </w:r>
+      <w:proofErr w:type="spellEnd"/>
+      <w:r>
+        <w:t xml:space="preserve"> </w:t>
+      </w:r>
+      <w:proofErr w:type="spellStart"/>
+      <w:r>
+        <w:t>instrukcije</w:t>
+      </w:r>
+      <w:proofErr w:type="spellEnd"/>
+      <w:r>
+        <w:t xml:space="preserve"> za </w:t>
+      </w:r>
+      <w:proofErr w:type="spellStart"/>
+      <w:r>
+        <w:t>promenu</w:t>
+      </w:r>
+      <w:proofErr w:type="spellEnd"/>
+      <w:r>
+        <w:t xml:space="preserve"> </w:t>
+      </w:r>
+      <w:proofErr w:type="spellStart"/>
+      <w:r>
+        <w:t>šifre</w:t>
+      </w:r>
+      <w:proofErr w:type="spellEnd"/>
+      <w:r>
+        <w:t>.</w:t>
+      </w:r>
+    </w:p>
+    <w:p>
+      <w:pPr>
+        <w:pStyle w:val="PSIDoubleSubheading"/>
+      </w:pPr>
+      <w:bookmarkStart w:id="22" w:name="_Toc160890739"/>
+      <w:proofErr w:type="spellStart"/>
+      <w:r>
         <w:lastRenderedPageBreak/>
-        <w:t>Sistem</w:t>
-      </w:r>
-      <w:proofErr w:type="spellEnd"/>
-      <w:r>
-        <w:t xml:space="preserve"> </w:t>
-      </w:r>
-      <w:proofErr w:type="spellStart"/>
-      <w:r>
-        <w:t>šalje</w:t>
-      </w:r>
-      <w:proofErr w:type="spellEnd"/>
-      <w:r>
-        <w:t xml:space="preserve"> </w:t>
-      </w:r>
-      <w:proofErr w:type="spellStart"/>
-      <w:r>
-        <w:t>poruku</w:t>
-      </w:r>
-      <w:proofErr w:type="spellEnd"/>
-      <w:r>
-        <w:t xml:space="preserve"> </w:t>
-      </w:r>
-      <w:proofErr w:type="spellStart"/>
-      <w:r>
-        <w:t>na</w:t>
-      </w:r>
-      <w:proofErr w:type="spellEnd"/>
-      <w:r>
-        <w:t xml:space="preserve"> e-mail </w:t>
-      </w:r>
-      <w:proofErr w:type="spellStart"/>
-      <w:r>
-        <w:t>adresu</w:t>
-      </w:r>
-      <w:proofErr w:type="spellEnd"/>
-      <w:r>
-        <w:t xml:space="preserve"> </w:t>
-      </w:r>
-      <w:proofErr w:type="spellStart"/>
-      <w:r>
-        <w:t>vezanu</w:t>
-      </w:r>
-      <w:proofErr w:type="spellEnd"/>
-      <w:r>
-        <w:t xml:space="preserve"> za </w:t>
-      </w:r>
-      <w:proofErr w:type="spellStart"/>
-      <w:r>
-        <w:t>uneto</w:t>
-      </w:r>
-      <w:proofErr w:type="spellEnd"/>
-      <w:r>
-        <w:t xml:space="preserve"> </w:t>
-      </w:r>
-      <w:proofErr w:type="spellStart"/>
-      <w:r>
-        <w:t>korisničko</w:t>
-      </w:r>
-      <w:proofErr w:type="spellEnd"/>
-      <w:r>
-        <w:t xml:space="preserve"> </w:t>
-      </w:r>
-      <w:proofErr w:type="spellStart"/>
-      <w:r>
-        <w:t>ime</w:t>
-      </w:r>
-      <w:proofErr w:type="spellEnd"/>
-      <w:r>
-        <w:t>,</w:t>
-      </w:r>
-      <w:r>
-        <w:t xml:space="preserve"> u </w:t>
-      </w:r>
-      <w:proofErr w:type="spellStart"/>
-      <w:r>
-        <w:t>kojoj</w:t>
-      </w:r>
-      <w:proofErr w:type="spellEnd"/>
-      <w:r>
-        <w:t xml:space="preserve"> se </w:t>
-      </w:r>
-      <w:proofErr w:type="spellStart"/>
-      <w:r>
-        <w:t>nalazi</w:t>
-      </w:r>
-      <w:proofErr w:type="spellEnd"/>
-      <w:r>
-        <w:t xml:space="preserve"> link </w:t>
-      </w:r>
-      <w:proofErr w:type="spellStart"/>
-      <w:r>
-        <w:t>i</w:t>
-      </w:r>
-      <w:proofErr w:type="spellEnd"/>
-      <w:r>
-        <w:t xml:space="preserve"> </w:t>
-      </w:r>
-      <w:proofErr w:type="spellStart"/>
-      <w:r>
-        <w:t>instrukcije</w:t>
-      </w:r>
-      <w:proofErr w:type="spellEnd"/>
-      <w:r>
-        <w:t xml:space="preserve"> za </w:t>
-      </w:r>
-      <w:proofErr w:type="spellStart"/>
-      <w:r>
-        <w:t>promenu</w:t>
-      </w:r>
-      <w:proofErr w:type="spellEnd"/>
-      <w:r>
-        <w:t xml:space="preserve"> </w:t>
-      </w:r>
-      <w:proofErr w:type="spellStart"/>
-      <w:r>
-        <w:t>šifre</w:t>
-      </w:r>
-      <w:proofErr w:type="spellEnd"/>
-      <w:r>
-        <w:t>.</w:t>
-      </w:r>
-    </w:p>
-    <w:p>
-      <w:pPr>
-        <w:pStyle w:val="PSIDoubleSubheading"/>
-      </w:pPr>
-      <w:bookmarkStart w:id="22" w:name="_Toc160890739"/>
-      <w:proofErr w:type="spellStart"/>
-      <w:r>
         <w:t>Korisnik</w:t>
       </w:r>
       <w:proofErr w:type="spellEnd"/>
@@ -4125,6 +4106,20 @@
       </w:r>
       <w:bookmarkEnd w:id="27"/>
       <w:bookmarkEnd w:id="28"/>
+    </w:p>
+    <w:p>
+      <w:pPr>
+        <w:pStyle w:val="PSINormal"/>
+        <w:rPr>
+          <w:lang w:val="sr-Latn-RS"/>
+        </w:rPr>
+      </w:pPr>
+      <w:r>
+        <w:rPr>
+          <w:lang w:val="sr-Latn-RS"/>
+        </w:rPr>
+        <w:t>Korisniku je poslat mejl sa linkom i instrukcijama za promenu šifre.</w:t>
+      </w:r>
     </w:p>
     <w:sectPr>
       <w:headerReference w:type="default" r:id="rId8"/>

</xml_diff>